<commit_message>
Update scene-human-gen proposal documents
Revised the scene-human-gen proposal in both DOCX and PDF formats. Changes may include content updates, formatting improvements, or corrections.
</commit_message>
<xml_diff>
--- a/proposals/scene-human-gen.docx
+++ b/proposals/scene-human-gen.docx
@@ -1,6 +1,6 @@
 
 <file path=word/document.xml><?xml version="1.0" encoding="utf-8"?>
-<w:document xmlns:wpc="http://schemas.microsoft.com/office/word/2010/wordprocessingCanvas" xmlns:cx="http://schemas.microsoft.com/office/drawing/2014/chartex" xmlns:cx1="http://schemas.microsoft.com/office/drawing/2015/9/8/chartex" xmlns:cx2="http://schemas.microsoft.com/office/drawing/2015/10/21/chartex" xmlns:cx3="http://schemas.microsoft.com/office/drawing/2016/5/9/chartex" xmlns:cx4="http://schemas.microsoft.com/office/drawing/2016/5/10/chartex" xmlns:cx5="http://schemas.microsoft.com/office/drawing/2016/5/11/chartex" xmlns:cx6="http://schemas.microsoft.com/office/drawing/2016/5/12/chartex" xmlns:cx7="http://schemas.microsoft.com/office/drawing/2016/5/13/chartex" xmlns:cx8="http://schemas.microsoft.com/office/drawing/2016/5/14/chartex" xmlns:mc="http://schemas.openxmlformats.org/markup-compatibility/2006" xmlns:aink="http://schemas.microsoft.com/office/drawing/2016/ink" xmlns:am3d="http://schemas.microsoft.com/office/drawing/2017/model3d" xmlns:o="urn:schemas-microsoft-com:office:office" xmlns:oel="http://schemas.microsoft.com/office/2019/extlst" xmlns:r="http://schemas.openxmlformats.org/officeDocument/2006/relationships" xmlns:m="http://schemas.openxmlformats.org/officeDocument/2006/math" xmlns:v="urn:schemas-microsoft-com:vml" xmlns:wp14="http://schemas.microsoft.com/office/word/2010/wordprocessingDrawing" xmlns:wp="http://schemas.openxmlformats.org/drawingml/2006/wordprocessingDrawing" xmlns:w10="urn:schemas-microsoft-com:office:word" xmlns:w="http://schemas.openxmlformats.org/wordprocessingml/2006/main" xmlns:w14="http://schemas.microsoft.com/office/word/2010/wordml" xmlns:w15="http://schemas.microsoft.com/office/word/2012/wordml" xmlns:w16cex="http://schemas.microsoft.com/office/word/2018/wordml/cex" xmlns:w16cid="http://schemas.microsoft.com/office/word/2016/wordml/cid" xmlns:w16="http://schemas.microsoft.com/office/word/2018/wordml" xmlns:w16du="http://schemas.microsoft.com/office/word/2023/wordml/word16du" xmlns:w16sdtdh="http://schemas.microsoft.com/office/word/2020/wordml/sdtdatahash" xmlns:w16se="http://schemas.microsoft.com/office/word/2015/wordml/symex" xmlns:wpg="http://schemas.microsoft.com/office/word/2010/wordprocessingGroup" xmlns:wpi="http://schemas.microsoft.com/office/word/2010/wordprocessingInk" xmlns:wne="http://schemas.microsoft.com/office/word/2006/wordml" xmlns:wps="http://schemas.microsoft.com/office/word/2010/wordprocessingShape" mc:Ignorable="w14 w15 w16se w16cid w16 w16cex w16sdtdh w16du wp14">
+<w:document xmlns:wpc="http://schemas.microsoft.com/office/word/2010/wordprocessingCanvas" xmlns:cx="http://schemas.microsoft.com/office/drawing/2014/chartex" xmlns:cx1="http://schemas.microsoft.com/office/drawing/2015/9/8/chartex" xmlns:cx2="http://schemas.microsoft.com/office/drawing/2015/10/21/chartex" xmlns:cx3="http://schemas.microsoft.com/office/drawing/2016/5/9/chartex" xmlns:cx4="http://schemas.microsoft.com/office/drawing/2016/5/10/chartex" xmlns:cx5="http://schemas.microsoft.com/office/drawing/2016/5/11/chartex" xmlns:cx6="http://schemas.microsoft.com/office/drawing/2016/5/12/chartex" xmlns:cx7="http://schemas.microsoft.com/office/drawing/2016/5/13/chartex" xmlns:cx8="http://schemas.microsoft.com/office/drawing/2016/5/14/chartex" xmlns:mc="http://schemas.openxmlformats.org/markup-compatibility/2006" xmlns:aink="http://schemas.microsoft.com/office/drawing/2016/ink" xmlns:am3d="http://schemas.microsoft.com/office/drawing/2017/model3d" xmlns:o="urn:schemas-microsoft-com:office:office" xmlns:oel="http://schemas.microsoft.com/office/2019/extlst" xmlns:r="http://schemas.openxmlformats.org/officeDocument/2006/relationships" xmlns:m="http://schemas.openxmlformats.org/officeDocument/2006/math" xmlns:v="urn:schemas-microsoft-com:vml" xmlns:wp14="http://schemas.microsoft.com/office/word/2010/wordprocessingDrawing" xmlns:wp="http://schemas.openxmlformats.org/drawingml/2006/wordprocessingDrawing" xmlns:w10="urn:schemas-microsoft-com:office:word" xmlns:w="http://schemas.openxmlformats.org/wordprocessingml/2006/main" xmlns:w14="http://schemas.microsoft.com/office/word/2010/wordml" xmlns:w15="http://schemas.microsoft.com/office/word/2012/wordml" xmlns:w16cex="http://schemas.microsoft.com/office/word/2018/wordml/cex" xmlns:w16cid="http://schemas.microsoft.com/office/word/2016/wordml/cid" xmlns:w16="http://schemas.microsoft.com/office/word/2018/wordml" xmlns:w16du="http://schemas.microsoft.com/office/word/2023/wordml/word16du" xmlns:w16sdtdh="http://schemas.microsoft.com/office/word/2020/wordml/sdtdatahash" xmlns:w16sdtfl="http://schemas.microsoft.com/office/word/2024/wordml/sdtformatlock" xmlns:w16se="http://schemas.microsoft.com/office/word/2015/wordml/symex" xmlns:wpg="http://schemas.microsoft.com/office/word/2010/wordprocessingGroup" xmlns:wpi="http://schemas.microsoft.com/office/word/2010/wordprocessingInk" xmlns:wne="http://schemas.microsoft.com/office/word/2006/wordml" xmlns:wps="http://schemas.microsoft.com/office/word/2010/wordprocessingShape" mc:Ignorable="w14 w15 w16se w16cid w16 w16cex w16sdtdh w16sdtfl w16du wp14">
   <w:body>
     <w:p>
       <w:pPr>
@@ -31,7 +31,7 @@
           <w:sz w:val="30"/>
           <w:szCs w:val="30"/>
         </w:rPr>
-        <w:t xml:space="preserve">Generation of 3D Scene and Human Motions with Mutual </w:t>
+        <w:t>Human-Scene</w:t>
       </w:r>
       <w:r>
         <w:rPr>
@@ -41,7 +41,7 @@
           <w:sz w:val="30"/>
           <w:szCs w:val="30"/>
         </w:rPr>
-        <w:t xml:space="preserve">Spatial </w:t>
+        <w:t xml:space="preserve"> Generation</w:t>
       </w:r>
       <w:r>
         <w:rPr>
@@ -51,20 +51,66 @@
           <w:sz w:val="30"/>
           <w:szCs w:val="30"/>
         </w:rPr>
+        <w:t xml:space="preserve"> with Mutual </w:t>
+      </w:r>
+      <w:r>
+        <w:rPr>
+          <w:rFonts w:ascii="Times New Roman" w:hAnsi="Times New Roman" w:cs="Times New Roman"/>
+          <w:b/>
+          <w:bCs/>
+          <w:sz w:val="30"/>
+          <w:szCs w:val="30"/>
+        </w:rPr>
+        <w:t xml:space="preserve">Spatial </w:t>
+      </w:r>
+      <w:r>
+        <w:rPr>
+          <w:rFonts w:ascii="Times New Roman" w:hAnsi="Times New Roman" w:cs="Times New Roman"/>
+          <w:b/>
+          <w:bCs/>
+          <w:sz w:val="30"/>
+          <w:szCs w:val="30"/>
+        </w:rPr>
+        <w:t xml:space="preserve">and Functional </w:t>
+      </w:r>
+      <w:r>
+        <w:rPr>
+          <w:rFonts w:ascii="Times New Roman" w:hAnsi="Times New Roman" w:cs="Times New Roman"/>
+          <w:b/>
+          <w:bCs/>
+          <w:sz w:val="30"/>
+          <w:szCs w:val="30"/>
+        </w:rPr>
         <w:t>Awareness</w:t>
       </w:r>
-    </w:p>
-    <w:p>
-      <w:pPr>
-        <w:rPr>
-          <w:rFonts w:ascii="Times New Roman" w:hAnsi="Times New Roman" w:cs="Times New Roman"/>
-        </w:rPr>
-      </w:pPr>
-      <w:r>
-        <w:rPr>
-          <w:rFonts w:ascii="Times New Roman" w:hAnsi="Times New Roman" w:cs="Times New Roman"/>
-        </w:rPr>
-        <w:t>Supervisor: Chenliang Zhou (chenliang.zhou@cst.cam.ac.uk)</w:t>
+      <w:r>
+        <w:rPr>
+          <w:rFonts w:ascii="Times New Roman" w:hAnsi="Times New Roman" w:cs="Times New Roman"/>
+          <w:b/>
+          <w:bCs/>
+          <w:sz w:val="30"/>
+          <w:szCs w:val="30"/>
+        </w:rPr>
+        <w:t xml:space="preserve"> and Flexible Control</w:t>
+      </w:r>
+    </w:p>
+    <w:p>
+      <w:pPr>
+        <w:rPr>
+          <w:rFonts w:ascii="Times New Roman" w:hAnsi="Times New Roman" w:cs="Times New Roman"/>
+        </w:rPr>
+      </w:pPr>
+      <w:r>
+        <w:rPr>
+          <w:rFonts w:ascii="Times New Roman" w:hAnsi="Times New Roman" w:cs="Times New Roman"/>
+        </w:rPr>
+        <w:t>Supervisor/Contact</w:t>
+      </w:r>
+      <w:r>
+        <w:rPr>
+          <w:rFonts w:ascii="Times New Roman" w:hAnsi="Times New Roman" w:cs="Times New Roman"/>
+        </w:rPr>
+        <w:t>: Chenliang Zhou (chenliang.zhou@cst.cam.ac.uk)</w:t>
       </w:r>
     </w:p>
     <w:p>
@@ -98,7 +144,21 @@
         <w:rPr>
           <w:rFonts w:ascii="Times New Roman" w:hAnsi="Times New Roman" w:cs="Times New Roman"/>
         </w:rPr>
-        <w:t>The generation of 3D scenes has garnered significant attention due to its wide-ranging applications in industries such as gaming, architecture, virtual environments, and synthetic data creation for AI and machine learning. Existing research has explored both </w:t>
+        <w:t xml:space="preserve">The generation of 3D scenes has garnered significant attention due to its wide-ranging applications in industries such as gaming, architecture, virtual environments, and synthetic data creation for AI and machine learning. Existing research has explored </w:t>
+      </w:r>
+      <w:r>
+        <w:rPr>
+          <w:rFonts w:ascii="Times New Roman" w:hAnsi="Times New Roman" w:cs="Times New Roman"/>
+          <w:i/>
+          <w:iCs/>
+        </w:rPr>
+        <w:t>either</w:t>
+      </w:r>
+      <w:r>
+        <w:rPr>
+          <w:rFonts w:ascii="Times New Roman" w:hAnsi="Times New Roman" w:cs="Times New Roman"/>
+        </w:rPr>
+        <w:t> </w:t>
       </w:r>
       <w:r>
         <w:rPr>
@@ -112,7 +172,19 @@
         <w:rPr>
           <w:rFonts w:ascii="Times New Roman" w:hAnsi="Times New Roman" w:cs="Times New Roman"/>
         </w:rPr>
-        <w:t xml:space="preserve"> -- </w:t>
+        <w:t xml:space="preserve"> </w:t>
+      </w:r>
+      <w:r>
+        <w:rPr>
+          <w:rFonts w:ascii="Times New Roman" w:hAnsi="Times New Roman" w:cs="Times New Roman"/>
+        </w:rPr>
+        <w:t>–</w:t>
+      </w:r>
+      <w:r>
+        <w:rPr>
+          <w:rFonts w:ascii="Times New Roman" w:hAnsi="Times New Roman" w:cs="Times New Roman"/>
+        </w:rPr>
+        <w:t xml:space="preserve"> </w:t>
       </w:r>
       <w:r>
         <w:rPr>
@@ -124,7 +196,33 @@
         <w:rPr>
           <w:rFonts w:ascii="Times New Roman" w:hAnsi="Times New Roman" w:cs="Times New Roman"/>
         </w:rPr>
-        <w:t xml:space="preserve"> -- </w:t>
+        <w:t xml:space="preserve">, </w:t>
+      </w:r>
+      <w:r>
+        <w:rPr>
+          <w:rFonts w:ascii="Times New Roman" w:hAnsi="Times New Roman" w:cs="Times New Roman"/>
+        </w:rPr>
+        <w:t>ensuring, for example, that objects do not overlap with human poses</w:t>
+      </w:r>
+      <w:r>
+        <w:rPr>
+          <w:rFonts w:ascii="Times New Roman" w:hAnsi="Times New Roman" w:cs="Times New Roman"/>
+        </w:rPr>
+        <w:t xml:space="preserve"> (i.e., </w:t>
+      </w:r>
+      <w:r>
+        <w:rPr>
+          <w:rFonts w:ascii="Times New Roman" w:hAnsi="Times New Roman" w:cs="Times New Roman"/>
+          <w:b/>
+          <w:bCs/>
+        </w:rPr>
+        <w:t>spatial awareness</w:t>
+      </w:r>
+      <w:r>
+        <w:rPr>
+          <w:rFonts w:ascii="Times New Roman" w:hAnsi="Times New Roman" w:cs="Times New Roman"/>
+        </w:rPr>
+        <w:t xml:space="preserve">), </w:t>
       </w:r>
       <w:r>
         <w:rPr>
@@ -144,7 +242,7 @@
         <w:rPr>
           <w:rFonts w:ascii="Times New Roman" w:hAnsi="Times New Roman" w:cs="Times New Roman"/>
         </w:rPr>
-        <w:t xml:space="preserve"> -- </w:t>
+        <w:t xml:space="preserve">, </w:t>
       </w:r>
       <w:r>
         <w:rPr>
@@ -164,35 +262,183 @@
         <w:rPr>
           <w:rFonts w:ascii="Times New Roman" w:hAnsi="Times New Roman" w:cs="Times New Roman"/>
         </w:rPr>
-        <w:t xml:space="preserve"> [9]).</w:t>
-      </w:r>
-    </w:p>
-    <w:p>
-      <w:pPr>
-        <w:rPr>
-          <w:rFonts w:ascii="Times New Roman" w:hAnsi="Times New Roman" w:cs="Times New Roman"/>
-        </w:rPr>
-      </w:pPr>
-    </w:p>
-    <w:p>
-      <w:pPr>
-        <w:rPr>
-          <w:rFonts w:ascii="Times New Roman" w:hAnsi="Times New Roman" w:cs="Times New Roman"/>
-        </w:rPr>
-      </w:pPr>
-      <w:r>
-        <w:rPr>
-          <w:rFonts w:ascii="Times New Roman" w:hAnsi="Times New Roman" w:cs="Times New Roman"/>
-        </w:rPr>
-        <w:t>However, many real-world applications require a more integrated approach: the simultaneous generation of both 3D scenes and human motion, with both being mutually aware of each other’s presence and constraints. For instance, in simulations for gaming or virtual reality, the placement of objects and human movements within the same scene should be dynamically coordinated for better realism and interactivity. By introducing </w:t>
-      </w:r>
-      <w:r>
-        <w:rPr>
-          <w:rFonts w:ascii="Times New Roman" w:hAnsi="Times New Roman" w:cs="Times New Roman"/>
-          <w:b/>
-          <w:bCs/>
-        </w:rPr>
-        <w:t>mutual spatial awareness</w:t>
+        <w:t xml:space="preserve"> [9])</w:t>
+      </w:r>
+      <w:r>
+        <w:rPr>
+          <w:rFonts w:ascii="Times New Roman" w:hAnsi="Times New Roman" w:cs="Times New Roman"/>
+        </w:rPr>
+        <w:t xml:space="preserve">, </w:t>
+      </w:r>
+      <w:r>
+        <w:rPr>
+          <w:rFonts w:ascii="Times New Roman" w:hAnsi="Times New Roman" w:cs="Times New Roman"/>
+        </w:rPr>
+        <w:t xml:space="preserve">avoiding obstacles, </w:t>
+      </w:r>
+      <w:r>
+        <w:rPr>
+          <w:rFonts w:ascii="Times New Roman" w:hAnsi="Times New Roman" w:cs="Times New Roman"/>
+        </w:rPr>
+        <w:t>and possibly</w:t>
+      </w:r>
+      <w:r>
+        <w:rPr>
+          <w:rFonts w:ascii="Times New Roman" w:hAnsi="Times New Roman" w:cs="Times New Roman"/>
+        </w:rPr>
+        <w:t xml:space="preserve"> interacting with objects</w:t>
+      </w:r>
+      <w:r>
+        <w:rPr>
+          <w:rFonts w:ascii="Times New Roman" w:hAnsi="Times New Roman" w:cs="Times New Roman"/>
+        </w:rPr>
+        <w:t xml:space="preserve"> (i.e., </w:t>
+      </w:r>
+      <w:r>
+        <w:rPr>
+          <w:rFonts w:ascii="Times New Roman" w:hAnsi="Times New Roman" w:cs="Times New Roman"/>
+          <w:b/>
+          <w:bCs/>
+        </w:rPr>
+        <w:t>functional awareness</w:t>
+      </w:r>
+      <w:r>
+        <w:rPr>
+          <w:rFonts w:ascii="Times New Roman" w:hAnsi="Times New Roman" w:cs="Times New Roman"/>
+        </w:rPr>
+        <w:t>)</w:t>
+      </w:r>
+      <w:r>
+        <w:rPr>
+          <w:rFonts w:ascii="Times New Roman" w:hAnsi="Times New Roman" w:cs="Times New Roman"/>
+        </w:rPr>
+        <w:t xml:space="preserve"> like </w:t>
+      </w:r>
+      <w:r>
+        <w:rPr>
+          <w:rFonts w:ascii="Times New Roman" w:hAnsi="Times New Roman" w:cs="Times New Roman"/>
+        </w:rPr>
+        <w:t xml:space="preserve">sitting in chairs, laying on </w:t>
+      </w:r>
+      <w:r>
+        <w:rPr>
+          <w:rFonts w:ascii="Times New Roman" w:hAnsi="Times New Roman" w:cs="Times New Roman"/>
+        </w:rPr>
+        <w:t>beds</w:t>
+      </w:r>
+      <w:r>
+        <w:rPr>
+          <w:rFonts w:ascii="Times New Roman" w:hAnsi="Times New Roman" w:cs="Times New Roman"/>
+        </w:rPr>
+        <w:t>,</w:t>
+      </w:r>
+      <w:r>
+        <w:rPr>
+          <w:rFonts w:ascii="Times New Roman" w:hAnsi="Times New Roman" w:cs="Times New Roman"/>
+        </w:rPr>
+        <w:t xml:space="preserve"> or </w:t>
+      </w:r>
+      <w:r>
+        <w:rPr>
+          <w:rFonts w:ascii="Times New Roman" w:hAnsi="Times New Roman" w:cs="Times New Roman"/>
+        </w:rPr>
+        <w:t xml:space="preserve">opening </w:t>
+      </w:r>
+      <w:r>
+        <w:rPr>
+          <w:rFonts w:ascii="Times New Roman" w:hAnsi="Times New Roman" w:cs="Times New Roman"/>
+        </w:rPr>
+        <w:t>fridges</w:t>
+      </w:r>
+      <w:r>
+        <w:rPr>
+          <w:rFonts w:ascii="Times New Roman" w:hAnsi="Times New Roman" w:cs="Times New Roman"/>
+        </w:rPr>
+        <w:t xml:space="preserve">. </w:t>
+      </w:r>
+      <w:r>
+        <w:rPr>
+          <w:rFonts w:ascii="Times New Roman" w:hAnsi="Times New Roman" w:cs="Times New Roman"/>
+        </w:rPr>
+        <w:t>However, few approaches consider </w:t>
+      </w:r>
+      <w:r>
+        <w:rPr>
+          <w:rFonts w:ascii="Times New Roman" w:hAnsi="Times New Roman" w:cs="Times New Roman"/>
+          <w:b/>
+          <w:bCs/>
+        </w:rPr>
+        <w:t>joint generation of humans and objects</w:t>
+      </w:r>
+      <w:r>
+        <w:rPr>
+          <w:rFonts w:ascii="Times New Roman" w:hAnsi="Times New Roman" w:cs="Times New Roman"/>
+        </w:rPr>
+        <w:t> in a scene with </w:t>
+      </w:r>
+      <w:r>
+        <w:rPr>
+          <w:rFonts w:ascii="Times New Roman" w:hAnsi="Times New Roman" w:cs="Times New Roman"/>
+          <w:b/>
+          <w:bCs/>
+        </w:rPr>
+        <w:t>mutual spatial and functional awareness</w:t>
+      </w:r>
+      <w:r>
+        <w:rPr>
+          <w:rFonts w:ascii="Times New Roman" w:hAnsi="Times New Roman" w:cs="Times New Roman"/>
+        </w:rPr>
+        <w:t>.</w:t>
+      </w:r>
+    </w:p>
+    <w:p>
+      <w:pPr>
+        <w:rPr>
+          <w:rFonts w:ascii="Times New Roman" w:hAnsi="Times New Roman" w:cs="Times New Roman"/>
+        </w:rPr>
+      </w:pPr>
+    </w:p>
+    <w:p>
+      <w:pPr>
+        <w:rPr>
+          <w:rFonts w:ascii="Times New Roman" w:hAnsi="Times New Roman" w:cs="Times New Roman"/>
+        </w:rPr>
+      </w:pPr>
+      <w:r>
+        <w:rPr>
+          <w:rFonts w:ascii="Times New Roman" w:hAnsi="Times New Roman" w:cs="Times New Roman"/>
+        </w:rPr>
+        <w:t>M</w:t>
+      </w:r>
+      <w:r>
+        <w:rPr>
+          <w:rFonts w:ascii="Times New Roman" w:hAnsi="Times New Roman" w:cs="Times New Roman"/>
+        </w:rPr>
+        <w:t>any real-world applications require a more integrated approach: the simultaneous generation of both 3D scenes and human motion, with both being mutually aware of each other’s presence and constraints. For instance, in simulations for gaming or virtual reality, the placement of objects and human movements within the same scene should be dynamically coordinated for better realism and interactivity. By introducing </w:t>
+      </w:r>
+      <w:r>
+        <w:rPr>
+          <w:rFonts w:ascii="Times New Roman" w:hAnsi="Times New Roman" w:cs="Times New Roman"/>
+          <w:b/>
+          <w:bCs/>
+        </w:rPr>
+        <w:t>mutual</w:t>
+      </w:r>
+      <w:r>
+        <w:rPr>
+          <w:rFonts w:ascii="Times New Roman" w:hAnsi="Times New Roman" w:cs="Times New Roman"/>
+          <w:b/>
+          <w:bCs/>
+        </w:rPr>
+        <w:t xml:space="preserve"> </w:t>
+      </w:r>
+      <w:r>
+        <w:rPr>
+          <w:rFonts w:ascii="Times New Roman" w:hAnsi="Times New Roman" w:cs="Times New Roman"/>
+          <w:b/>
+          <w:bCs/>
+        </w:rPr>
+        <w:t>awareness</w:t>
       </w:r>
       <w:r>
         <w:rPr>
@@ -292,6 +538,176 @@
       <w:pPr>
         <w:rPr>
           <w:rFonts w:ascii="Times New Roman" w:hAnsi="Times New Roman" w:cs="Times New Roman"/>
+        </w:rPr>
+      </w:pPr>
+    </w:p>
+    <w:p>
+      <w:pPr>
+        <w:rPr>
+          <w:rFonts w:ascii="Times New Roman" w:hAnsi="Times New Roman" w:cs="Times New Roman"/>
+        </w:rPr>
+      </w:pPr>
+      <w:r>
+        <w:rPr>
+          <w:rFonts w:ascii="Times New Roman" w:hAnsi="Times New Roman" w:cs="Times New Roman"/>
+        </w:rPr>
+        <w:t>This project proposes a unified framework that </w:t>
+      </w:r>
+      <w:r>
+        <w:rPr>
+          <w:rFonts w:ascii="Times New Roman" w:hAnsi="Times New Roman" w:cs="Times New Roman"/>
+          <w:b/>
+          <w:bCs/>
+        </w:rPr>
+        <w:t>simultaneously generates both humans and objects</w:t>
+      </w:r>
+      <w:r>
+        <w:rPr>
+          <w:rFonts w:ascii="Times New Roman" w:hAnsi="Times New Roman" w:cs="Times New Roman"/>
+        </w:rPr>
+        <w:t> within a 3D scene, ensuring coherence, non-overlap, and realistic human-scene interaction. The approach builds on and integrates existing modules from the two sub-tasks (human-conditioned scene generation and scene-conditioned human generation), offering a practical and scalable starting point.</w:t>
+      </w:r>
+    </w:p>
+    <w:p>
+      <w:pPr>
+        <w:rPr>
+          <w:rFonts w:ascii="Times New Roman" w:hAnsi="Times New Roman" w:cs="Times New Roman"/>
+        </w:rPr>
+      </w:pPr>
+    </w:p>
+    <w:p>
+      <w:pPr>
+        <w:rPr>
+          <w:rFonts w:ascii="Times New Roman" w:hAnsi="Times New Roman" w:cs="Times New Roman"/>
+        </w:rPr>
+      </w:pPr>
+      <w:r>
+        <w:rPr>
+          <w:rFonts w:ascii="Times New Roman" w:hAnsi="Times New Roman" w:cs="Times New Roman"/>
+        </w:rPr>
+        <w:t>To extend flexibility, we also explore </w:t>
+      </w:r>
+      <w:r>
+        <w:rPr>
+          <w:rFonts w:ascii="Times New Roman" w:hAnsi="Times New Roman" w:cs="Times New Roman"/>
+          <w:b/>
+          <w:bCs/>
+        </w:rPr>
+        <w:t>multi-modal control signals</w:t>
+      </w:r>
+      <w:r>
+        <w:rPr>
+          <w:rFonts w:ascii="Times New Roman" w:hAnsi="Times New Roman" w:cs="Times New Roman"/>
+        </w:rPr>
+        <w:t> for conditional generation, including:</w:t>
+      </w:r>
+    </w:p>
+    <w:p>
+      <w:pPr>
+        <w:numPr>
+          <w:ilvl w:val="0"/>
+          <w:numId w:val="5"/>
+        </w:numPr>
+        <w:rPr>
+          <w:rFonts w:ascii="Times New Roman" w:hAnsi="Times New Roman" w:cs="Times New Roman"/>
+        </w:rPr>
+      </w:pPr>
+      <w:r>
+        <w:rPr>
+          <w:rFonts w:ascii="Times New Roman" w:hAnsi="Times New Roman" w:cs="Times New Roman"/>
+          <w:b/>
+          <w:bCs/>
+        </w:rPr>
+        <w:t>Text prompts</w:t>
+      </w:r>
+      <w:r>
+        <w:rPr>
+          <w:rFonts w:ascii="Times New Roman" w:hAnsi="Times New Roman" w:cs="Times New Roman"/>
+        </w:rPr>
+        <w:t> describing the scene or activities</w:t>
+      </w:r>
+    </w:p>
+    <w:p>
+      <w:pPr>
+        <w:numPr>
+          <w:ilvl w:val="0"/>
+          <w:numId w:val="5"/>
+        </w:numPr>
+        <w:rPr>
+          <w:rFonts w:ascii="Times New Roman" w:hAnsi="Times New Roman" w:cs="Times New Roman"/>
+        </w:rPr>
+      </w:pPr>
+      <w:r>
+        <w:rPr>
+          <w:rFonts w:ascii="Times New Roman" w:hAnsi="Times New Roman" w:cs="Times New Roman"/>
+          <w:b/>
+          <w:bCs/>
+        </w:rPr>
+        <w:t>Floorplan-based maps</w:t>
+      </w:r>
+      <w:r>
+        <w:rPr>
+          <w:rFonts w:ascii="Times New Roman" w:hAnsi="Times New Roman" w:cs="Times New Roman"/>
+        </w:rPr>
+        <w:t xml:space="preserve"> specifying where humans or objects should appear </w:t>
+      </w:r>
+      <w:r>
+        <w:rPr>
+          <w:rFonts w:ascii="Times New Roman" w:hAnsi="Times New Roman" w:cs="Times New Roman"/>
+        </w:rPr>
+        <w:lastRenderedPageBreak/>
+        <w:t>(optionally with semantic types)</w:t>
+      </w:r>
+    </w:p>
+    <w:p>
+      <w:pPr>
+        <w:numPr>
+          <w:ilvl w:val="0"/>
+          <w:numId w:val="5"/>
+        </w:numPr>
+        <w:rPr>
+          <w:rFonts w:ascii="Times New Roman" w:hAnsi="Times New Roman" w:cs="Times New Roman"/>
+        </w:rPr>
+      </w:pPr>
+      <w:r>
+        <w:rPr>
+          <w:rFonts w:ascii="Times New Roman" w:hAnsi="Times New Roman" w:cs="Times New Roman"/>
+          <w:b/>
+          <w:bCs/>
+        </w:rPr>
+        <w:t>Room layout sketches or 2D images</w:t>
+      </w:r>
+      <w:r>
+        <w:rPr>
+          <w:rFonts w:ascii="Times New Roman" w:hAnsi="Times New Roman" w:cs="Times New Roman"/>
+        </w:rPr>
+        <w:t> as structural constraints</w:t>
+      </w:r>
+    </w:p>
+    <w:p>
+      <w:pPr>
+        <w:rPr>
+          <w:rFonts w:ascii="Times New Roman" w:hAnsi="Times New Roman" w:cs="Times New Roman"/>
+        </w:rPr>
+      </w:pPr>
+      <w:r>
+        <w:rPr>
+          <w:rFonts w:ascii="Times New Roman" w:hAnsi="Times New Roman" w:cs="Times New Roman"/>
+        </w:rPr>
+        <w:t>This joint and controllable generation paradigm can unlock more realistic, interactive, and user-guided scene synthesis, with potential applications in AR/VR, robotics simulation, and digital content creation.</w:t>
+      </w:r>
+    </w:p>
+    <w:p>
+      <w:pPr>
+        <w:rPr>
+          <w:rFonts w:ascii="Times New Roman" w:hAnsi="Times New Roman" w:cs="Times New Roman"/>
+        </w:rPr>
+      </w:pPr>
+    </w:p>
+    <w:p>
+      <w:pPr>
+        <w:rPr>
+          <w:rFonts w:ascii="Times New Roman" w:hAnsi="Times New Roman" w:cs="Times New Roman"/>
           <w:b/>
           <w:bCs/>
           <w:sz w:val="28"/>
@@ -329,64 +745,27 @@
         <w:rPr>
           <w:rFonts w:ascii="Times New Roman" w:hAnsi="Times New Roman" w:cs="Times New Roman"/>
         </w:rPr>
-        <w:t>The objective of this project is to develop a </w:t>
-      </w:r>
-      <w:r>
-        <w:rPr>
-          <w:rFonts w:ascii="Times New Roman" w:hAnsi="Times New Roman" w:cs="Times New Roman"/>
-          <w:b/>
-          <w:bCs/>
-        </w:rPr>
-        <w:t>unified</w:t>
-      </w:r>
-      <w:r>
-        <w:rPr>
-          <w:rFonts w:ascii="Times New Roman" w:hAnsi="Times New Roman" w:cs="Times New Roman"/>
-        </w:rPr>
-        <w:t xml:space="preserve"> </w:t>
-      </w:r>
-      <w:r>
-        <w:rPr>
-          <w:rFonts w:ascii="Times New Roman" w:hAnsi="Times New Roman" w:cs="Times New Roman"/>
-          <w:b/>
-          <w:bCs/>
-        </w:rPr>
-        <w:t>generative model</w:t>
-      </w:r>
-      <w:r>
-        <w:rPr>
-          <w:rFonts w:ascii="Times New Roman" w:hAnsi="Times New Roman" w:cs="Times New Roman"/>
-        </w:rPr>
-        <w:t xml:space="preserve"> capable of producing both 3D scenes and human </w:t>
-      </w:r>
-      <w:proofErr w:type="spellStart"/>
-      <w:r>
-        <w:rPr>
-          <w:rFonts w:ascii="Times New Roman" w:hAnsi="Times New Roman" w:cs="Times New Roman"/>
-        </w:rPr>
-        <w:t>motions</w:t>
-      </w:r>
-      <w:proofErr w:type="spellEnd"/>
-      <w:r>
-        <w:rPr>
-          <w:rFonts w:ascii="Times New Roman" w:hAnsi="Times New Roman" w:cs="Times New Roman"/>
-        </w:rPr>
-        <w:t xml:space="preserve"> that are </w:t>
-      </w:r>
-      <w:r>
-        <w:rPr>
-          <w:rFonts w:ascii="Times New Roman" w:hAnsi="Times New Roman" w:cs="Times New Roman"/>
-          <w:b/>
-          <w:bCs/>
-        </w:rPr>
-        <w:t>mutually aware</w:t>
-      </w:r>
-      <w:r>
-        <w:rPr>
-          <w:rFonts w:ascii="Times New Roman" w:hAnsi="Times New Roman" w:cs="Times New Roman"/>
-        </w:rPr>
-        <w:t> of each other.</w:t>
-      </w:r>
+        <w:t xml:space="preserve">The objective of this project is to </w:t>
+      </w:r>
+      <w:r>
+        <w:rPr>
+          <w:rFonts w:ascii="Times New Roman" w:hAnsi="Times New Roman" w:cs="Times New Roman"/>
+        </w:rPr>
+        <w:t>d</w:t>
+      </w:r>
+      <w:r>
+        <w:rPr>
+          <w:rFonts w:ascii="Times New Roman" w:hAnsi="Times New Roman" w:cs="Times New Roman"/>
+        </w:rPr>
+        <w:t>evelop a unified generative framework that jointly synthesizes 3D scenes with both humans and objects, ensuring mutual spatial and functional awareness, and enabling flexible, user-controllable generation via multi-modal inputs (e.g., text, floor maps, or sketches).</w:t>
+      </w:r>
+    </w:p>
+    <w:p>
+      <w:pPr>
+        <w:rPr>
+          <w:rFonts w:ascii="Times New Roman" w:hAnsi="Times New Roman" w:cs="Times New Roman"/>
+        </w:rPr>
+      </w:pPr>
     </w:p>
     <w:p>
       <w:pPr>
@@ -406,7 +785,7 @@
           <w:sz w:val="28"/>
           <w:szCs w:val="28"/>
         </w:rPr>
-        <w:t>Tasks</w:t>
+        <w:t>Task</w:t>
       </w:r>
     </w:p>
     <w:p>
@@ -560,7 +939,6 @@
           <w:b/>
           <w:bCs/>
         </w:rPr>
-        <w:lastRenderedPageBreak/>
         <w:t xml:space="preserve">Identify and </w:t>
       </w:r>
       <w:r>
@@ -907,7 +1285,14 @@
         <w:rPr>
           <w:rFonts w:ascii="Times New Roman" w:hAnsi="Times New Roman" w:cs="Times New Roman"/>
         </w:rPr>
-        <w:t>metrics. For qualitative evaluation, visualize the coherence between the scene and human motion. Quantitative metrics could include measures of spatial realism, scene occupancy, or plausibility of human motion. Additionally, user studies or expert evaluation could be employed to assess the model's outputs.</w:t>
+        <w:t xml:space="preserve">metrics. For qualitative evaluation, visualize </w:t>
+      </w:r>
+      <w:r>
+        <w:rPr>
+          <w:rFonts w:ascii="Times New Roman" w:hAnsi="Times New Roman" w:cs="Times New Roman"/>
+        </w:rPr>
+        <w:lastRenderedPageBreak/>
+        <w:t>the coherence between the scene and human motion. Quantitative metrics could include measures of spatial realism, scene occupancy, or plausibility of human motion. Additionally, user studies or expert evaluation could be employed to assess the model's outputs.</w:t>
       </w:r>
     </w:p>
     <w:p>
@@ -1358,14 +1743,7 @@
         <w:rPr>
           <w:rFonts w:ascii="Times New Roman" w:hAnsi="Times New Roman" w:cs="Times New Roman"/>
         </w:rPr>
-        <w:t xml:space="preserve"> [4, 5, 6, 9] for the simultaneous generation of 3D scenes and human motions. Diffusion models have shown remarkable success in both image and motion generation tasks, and leveraging these advancements could improve the quality and </w:t>
-      </w:r>
-      <w:r>
-        <w:rPr>
-          <w:rFonts w:ascii="Times New Roman" w:hAnsi="Times New Roman" w:cs="Times New Roman"/>
-        </w:rPr>
-        <w:lastRenderedPageBreak/>
-        <w:t>realism of the generated outputs.</w:t>
+        <w:t> [4, 5, 6, 9] for the simultaneous generation of 3D scenes and human motions. Diffusion models have shown remarkable success in both image and motion generation tasks, and leveraging these advancements could improve the quality and realism of the generated outputs.</w:t>
       </w:r>
     </w:p>
     <w:p>
@@ -1605,7 +1983,7 @@
 </file>
 
 <file path=word/numbering.xml><?xml version="1.0" encoding="utf-8"?>
-<w:numbering xmlns:wpc="http://schemas.microsoft.com/office/word/2010/wordprocessingCanvas" xmlns:cx="http://schemas.microsoft.com/office/drawing/2014/chartex" xmlns:cx1="http://schemas.microsoft.com/office/drawing/2015/9/8/chartex" xmlns:cx2="http://schemas.microsoft.com/office/drawing/2015/10/21/chartex" xmlns:cx3="http://schemas.microsoft.com/office/drawing/2016/5/9/chartex" xmlns:cx4="http://schemas.microsoft.com/office/drawing/2016/5/10/chartex" xmlns:cx5="http://schemas.microsoft.com/office/drawing/2016/5/11/chartex" xmlns:cx6="http://schemas.microsoft.com/office/drawing/2016/5/12/chartex" xmlns:cx7="http://schemas.microsoft.com/office/drawing/2016/5/13/chartex" xmlns:cx8="http://schemas.microsoft.com/office/drawing/2016/5/14/chartex" xmlns:mc="http://schemas.openxmlformats.org/markup-compatibility/2006" xmlns:aink="http://schemas.microsoft.com/office/drawing/2016/ink" xmlns:am3d="http://schemas.microsoft.com/office/drawing/2017/model3d" xmlns:o="urn:schemas-microsoft-com:office:office" xmlns:oel="http://schemas.microsoft.com/office/2019/extlst" xmlns:r="http://schemas.openxmlformats.org/officeDocument/2006/relationships" xmlns:m="http://schemas.openxmlformats.org/officeDocument/2006/math" xmlns:v="urn:schemas-microsoft-com:vml" xmlns:wp14="http://schemas.microsoft.com/office/word/2010/wordprocessingDrawing" xmlns:wp="http://schemas.openxmlformats.org/drawingml/2006/wordprocessingDrawing" xmlns:w10="urn:schemas-microsoft-com:office:word" xmlns:w="http://schemas.openxmlformats.org/wordprocessingml/2006/main" xmlns:w14="http://schemas.microsoft.com/office/word/2010/wordml" xmlns:w15="http://schemas.microsoft.com/office/word/2012/wordml" xmlns:w16cex="http://schemas.microsoft.com/office/word/2018/wordml/cex" xmlns:w16cid="http://schemas.microsoft.com/office/word/2016/wordml/cid" xmlns:w16="http://schemas.microsoft.com/office/word/2018/wordml" xmlns:w16du="http://schemas.microsoft.com/office/word/2023/wordml/word16du" xmlns:w16sdtdh="http://schemas.microsoft.com/office/word/2020/wordml/sdtdatahash" xmlns:w16se="http://schemas.microsoft.com/office/word/2015/wordml/symex" xmlns:wpg="http://schemas.microsoft.com/office/word/2010/wordprocessingGroup" xmlns:wpi="http://schemas.microsoft.com/office/word/2010/wordprocessingInk" xmlns:wne="http://schemas.microsoft.com/office/word/2006/wordml" xmlns:wps="http://schemas.microsoft.com/office/word/2010/wordprocessingShape" mc:Ignorable="w14 w15 w16se w16cid w16 w16cex w16sdtdh w16du wp14">
+<w:numbering xmlns:wpc="http://schemas.microsoft.com/office/word/2010/wordprocessingCanvas" xmlns:cx="http://schemas.microsoft.com/office/drawing/2014/chartex" xmlns:cx1="http://schemas.microsoft.com/office/drawing/2015/9/8/chartex" xmlns:cx2="http://schemas.microsoft.com/office/drawing/2015/10/21/chartex" xmlns:cx3="http://schemas.microsoft.com/office/drawing/2016/5/9/chartex" xmlns:cx4="http://schemas.microsoft.com/office/drawing/2016/5/10/chartex" xmlns:cx5="http://schemas.microsoft.com/office/drawing/2016/5/11/chartex" xmlns:cx6="http://schemas.microsoft.com/office/drawing/2016/5/12/chartex" xmlns:cx7="http://schemas.microsoft.com/office/drawing/2016/5/13/chartex" xmlns:cx8="http://schemas.microsoft.com/office/drawing/2016/5/14/chartex" xmlns:mc="http://schemas.openxmlformats.org/markup-compatibility/2006" xmlns:aink="http://schemas.microsoft.com/office/drawing/2016/ink" xmlns:am3d="http://schemas.microsoft.com/office/drawing/2017/model3d" xmlns:o="urn:schemas-microsoft-com:office:office" xmlns:oel="http://schemas.microsoft.com/office/2019/extlst" xmlns:r="http://schemas.openxmlformats.org/officeDocument/2006/relationships" xmlns:m="http://schemas.openxmlformats.org/officeDocument/2006/math" xmlns:v="urn:schemas-microsoft-com:vml" xmlns:wp14="http://schemas.microsoft.com/office/word/2010/wordprocessingDrawing" xmlns:wp="http://schemas.openxmlformats.org/drawingml/2006/wordprocessingDrawing" xmlns:w10="urn:schemas-microsoft-com:office:word" xmlns:w="http://schemas.openxmlformats.org/wordprocessingml/2006/main" xmlns:w14="http://schemas.microsoft.com/office/word/2010/wordml" xmlns:w15="http://schemas.microsoft.com/office/word/2012/wordml" xmlns:w16cex="http://schemas.microsoft.com/office/word/2018/wordml/cex" xmlns:w16cid="http://schemas.microsoft.com/office/word/2016/wordml/cid" xmlns:w16="http://schemas.microsoft.com/office/word/2018/wordml" xmlns:w16du="http://schemas.microsoft.com/office/word/2023/wordml/word16du" xmlns:w16sdtdh="http://schemas.microsoft.com/office/word/2020/wordml/sdtdatahash" xmlns:w16sdtfl="http://schemas.microsoft.com/office/word/2024/wordml/sdtformatlock" xmlns:w16se="http://schemas.microsoft.com/office/word/2015/wordml/symex" xmlns:wpg="http://schemas.microsoft.com/office/word/2010/wordprocessingGroup" xmlns:wpi="http://schemas.microsoft.com/office/word/2010/wordprocessingInk" xmlns:wne="http://schemas.microsoft.com/office/word/2006/wordml" xmlns:wps="http://schemas.microsoft.com/office/word/2010/wordprocessingShape" mc:Ignorable="w14 w15 w16se w16cid w16 w16cex w16sdtdh w16sdtfl w16du wp14">
   <w:abstractNum w:abstractNumId="0" w15:restartNumberingAfterBreak="0">
     <w:nsid w:val="110229FC"/>
     <w:multiLevelType w:val="multilevel"/>
@@ -1693,6 +2071,155 @@
     </w:lvl>
   </w:abstractNum>
   <w:abstractNum w:abstractNumId="1" w15:restartNumberingAfterBreak="0">
+    <w:nsid w:val="138F7CC1"/>
+    <w:multiLevelType w:val="multilevel"/>
+    <w:tmpl w:val="8D96562A"/>
+    <w:lvl w:ilvl="0">
+      <w:start w:val="1"/>
+      <w:numFmt w:val="bullet"/>
+      <w:lvlText w:val=""/>
+      <w:lvlJc w:val="left"/>
+      <w:pPr>
+        <w:tabs>
+          <w:tab w:val="num" w:pos="720"/>
+        </w:tabs>
+        <w:ind w:left="720" w:hanging="360"/>
+      </w:pPr>
+      <w:rPr>
+        <w:rFonts w:ascii="Symbol" w:hAnsi="Symbol" w:hint="default"/>
+        <w:sz w:val="20"/>
+      </w:rPr>
+    </w:lvl>
+    <w:lvl w:ilvl="1" w:tentative="1">
+      <w:start w:val="1"/>
+      <w:numFmt w:val="bullet"/>
+      <w:lvlText w:val="o"/>
+      <w:lvlJc w:val="left"/>
+      <w:pPr>
+        <w:tabs>
+          <w:tab w:val="num" w:pos="1440"/>
+        </w:tabs>
+        <w:ind w:left="1440" w:hanging="360"/>
+      </w:pPr>
+      <w:rPr>
+        <w:rFonts w:ascii="Courier New" w:hAnsi="Courier New" w:hint="default"/>
+        <w:sz w:val="20"/>
+      </w:rPr>
+    </w:lvl>
+    <w:lvl w:ilvl="2" w:tentative="1">
+      <w:start w:val="1"/>
+      <w:numFmt w:val="bullet"/>
+      <w:lvlText w:val=""/>
+      <w:lvlJc w:val="left"/>
+      <w:pPr>
+        <w:tabs>
+          <w:tab w:val="num" w:pos="2160"/>
+        </w:tabs>
+        <w:ind w:left="2160" w:hanging="360"/>
+      </w:pPr>
+      <w:rPr>
+        <w:rFonts w:ascii="Wingdings" w:hAnsi="Wingdings" w:hint="default"/>
+        <w:sz w:val="20"/>
+      </w:rPr>
+    </w:lvl>
+    <w:lvl w:ilvl="3" w:tentative="1">
+      <w:start w:val="1"/>
+      <w:numFmt w:val="bullet"/>
+      <w:lvlText w:val=""/>
+      <w:lvlJc w:val="left"/>
+      <w:pPr>
+        <w:tabs>
+          <w:tab w:val="num" w:pos="2880"/>
+        </w:tabs>
+        <w:ind w:left="2880" w:hanging="360"/>
+      </w:pPr>
+      <w:rPr>
+        <w:rFonts w:ascii="Wingdings" w:hAnsi="Wingdings" w:hint="default"/>
+        <w:sz w:val="20"/>
+      </w:rPr>
+    </w:lvl>
+    <w:lvl w:ilvl="4" w:tentative="1">
+      <w:start w:val="1"/>
+      <w:numFmt w:val="bullet"/>
+      <w:lvlText w:val=""/>
+      <w:lvlJc w:val="left"/>
+      <w:pPr>
+        <w:tabs>
+          <w:tab w:val="num" w:pos="3600"/>
+        </w:tabs>
+        <w:ind w:left="3600" w:hanging="360"/>
+      </w:pPr>
+      <w:rPr>
+        <w:rFonts w:ascii="Wingdings" w:hAnsi="Wingdings" w:hint="default"/>
+        <w:sz w:val="20"/>
+      </w:rPr>
+    </w:lvl>
+    <w:lvl w:ilvl="5" w:tentative="1">
+      <w:start w:val="1"/>
+      <w:numFmt w:val="bullet"/>
+      <w:lvlText w:val=""/>
+      <w:lvlJc w:val="left"/>
+      <w:pPr>
+        <w:tabs>
+          <w:tab w:val="num" w:pos="4320"/>
+        </w:tabs>
+        <w:ind w:left="4320" w:hanging="360"/>
+      </w:pPr>
+      <w:rPr>
+        <w:rFonts w:ascii="Wingdings" w:hAnsi="Wingdings" w:hint="default"/>
+        <w:sz w:val="20"/>
+      </w:rPr>
+    </w:lvl>
+    <w:lvl w:ilvl="6" w:tentative="1">
+      <w:start w:val="1"/>
+      <w:numFmt w:val="bullet"/>
+      <w:lvlText w:val=""/>
+      <w:lvlJc w:val="left"/>
+      <w:pPr>
+        <w:tabs>
+          <w:tab w:val="num" w:pos="5040"/>
+        </w:tabs>
+        <w:ind w:left="5040" w:hanging="360"/>
+      </w:pPr>
+      <w:rPr>
+        <w:rFonts w:ascii="Wingdings" w:hAnsi="Wingdings" w:hint="default"/>
+        <w:sz w:val="20"/>
+      </w:rPr>
+    </w:lvl>
+    <w:lvl w:ilvl="7" w:tentative="1">
+      <w:start w:val="1"/>
+      <w:numFmt w:val="bullet"/>
+      <w:lvlText w:val=""/>
+      <w:lvlJc w:val="left"/>
+      <w:pPr>
+        <w:tabs>
+          <w:tab w:val="num" w:pos="5760"/>
+        </w:tabs>
+        <w:ind w:left="5760" w:hanging="360"/>
+      </w:pPr>
+      <w:rPr>
+        <w:rFonts w:ascii="Wingdings" w:hAnsi="Wingdings" w:hint="default"/>
+        <w:sz w:val="20"/>
+      </w:rPr>
+    </w:lvl>
+    <w:lvl w:ilvl="8" w:tentative="1">
+      <w:start w:val="1"/>
+      <w:numFmt w:val="bullet"/>
+      <w:lvlText w:val=""/>
+      <w:lvlJc w:val="left"/>
+      <w:pPr>
+        <w:tabs>
+          <w:tab w:val="num" w:pos="6480"/>
+        </w:tabs>
+        <w:ind w:left="6480" w:hanging="360"/>
+      </w:pPr>
+      <w:rPr>
+        <w:rFonts w:ascii="Wingdings" w:hAnsi="Wingdings" w:hint="default"/>
+        <w:sz w:val="20"/>
+      </w:rPr>
+    </w:lvl>
+  </w:abstractNum>
+  <w:abstractNum w:abstractNumId="2" w15:restartNumberingAfterBreak="0">
     <w:nsid w:val="49157467"/>
     <w:multiLevelType w:val="hybridMultilevel"/>
     <w:tmpl w:val="E4E60BB0"/>
@@ -1805,7 +2332,7 @@
       </w:rPr>
     </w:lvl>
   </w:abstractNum>
-  <w:abstractNum w:abstractNumId="2" w15:restartNumberingAfterBreak="0">
+  <w:abstractNum w:abstractNumId="3" w15:restartNumberingAfterBreak="0">
     <w:nsid w:val="6EE50E2D"/>
     <w:multiLevelType w:val="multilevel"/>
     <w:tmpl w:val="1408B83A"/>
@@ -1954,7 +2481,7 @@
       </w:rPr>
     </w:lvl>
   </w:abstractNum>
-  <w:abstractNum w:abstractNumId="3" w15:restartNumberingAfterBreak="0">
+  <w:abstractNum w:abstractNumId="4" w15:restartNumberingAfterBreak="0">
     <w:nsid w:val="7A450020"/>
     <w:multiLevelType w:val="hybridMultilevel"/>
     <w:tmpl w:val="185CC5C4"/>
@@ -2041,22 +2568,25 @@
     </w:lvl>
   </w:abstractNum>
   <w:num w:numId="1" w16cid:durableId="204413738">
-    <w:abstractNumId w:val="1"/>
+    <w:abstractNumId w:val="2"/>
   </w:num>
   <w:num w:numId="2" w16cid:durableId="1055589859">
-    <w:abstractNumId w:val="3"/>
+    <w:abstractNumId w:val="4"/>
   </w:num>
   <w:num w:numId="3" w16cid:durableId="53626746">
-    <w:abstractNumId w:val="2"/>
+    <w:abstractNumId w:val="3"/>
   </w:num>
   <w:num w:numId="4" w16cid:durableId="1068921751">
     <w:abstractNumId w:val="0"/>
+  </w:num>
+  <w:num w:numId="5" w16cid:durableId="2129929091">
+    <w:abstractNumId w:val="1"/>
   </w:num>
 </w:numbering>
 </file>
 
 <file path=word/styles.xml><?xml version="1.0" encoding="utf-8"?>
-<w:styles xmlns:mc="http://schemas.openxmlformats.org/markup-compatibility/2006" xmlns:r="http://schemas.openxmlformats.org/officeDocument/2006/relationships" xmlns:w="http://schemas.openxmlformats.org/wordprocessingml/2006/main" xmlns:w14="http://schemas.microsoft.com/office/word/2010/wordml" xmlns:w15="http://schemas.microsoft.com/office/word/2012/wordml" xmlns:w16cex="http://schemas.microsoft.com/office/word/2018/wordml/cex" xmlns:w16cid="http://schemas.microsoft.com/office/word/2016/wordml/cid" xmlns:w16="http://schemas.microsoft.com/office/word/2018/wordml" xmlns:w16du="http://schemas.microsoft.com/office/word/2023/wordml/word16du" xmlns:w16sdtdh="http://schemas.microsoft.com/office/word/2020/wordml/sdtdatahash" xmlns:w16se="http://schemas.microsoft.com/office/word/2015/wordml/symex" mc:Ignorable="w14 w15 w16se w16cid w16 w16cex w16sdtdh w16du">
+<w:styles xmlns:mc="http://schemas.openxmlformats.org/markup-compatibility/2006" xmlns:r="http://schemas.openxmlformats.org/officeDocument/2006/relationships" xmlns:w="http://schemas.openxmlformats.org/wordprocessingml/2006/main" xmlns:w14="http://schemas.microsoft.com/office/word/2010/wordml" xmlns:w15="http://schemas.microsoft.com/office/word/2012/wordml" xmlns:w16cex="http://schemas.microsoft.com/office/word/2018/wordml/cex" xmlns:w16cid="http://schemas.microsoft.com/office/word/2016/wordml/cid" xmlns:w16="http://schemas.microsoft.com/office/word/2018/wordml" xmlns:w16du="http://schemas.microsoft.com/office/word/2023/wordml/word16du" xmlns:w16sdtdh="http://schemas.microsoft.com/office/word/2020/wordml/sdtdatahash" xmlns:w16sdtfl="http://schemas.microsoft.com/office/word/2024/wordml/sdtformatlock" xmlns:w16se="http://schemas.microsoft.com/office/word/2015/wordml/symex" mc:Ignorable="w14 w15 w16se w16cid w16 w16cex w16sdtdh w16sdtfl w16du">
   <w:docDefaults>
     <w:rPrDefault>
       <w:rPr>
@@ -2653,7 +3183,6 @@
   <w:style w:type="character" w:default="1" w:styleId="a0">
     <w:name w:val="Default Paragraph Font"/>
     <w:uiPriority w:val="1"/>
-    <w:semiHidden/>
     <w:unhideWhenUsed/>
   </w:style>
   <w:style w:type="table" w:default="1" w:styleId="a1">

</xml_diff>